<commit_message>
first draw of requirements
</commit_message>
<xml_diff>
--- a/Notes/Projekt aplikacji webowej kanban.docx
+++ b/Notes/Projekt aplikacji webowej kanban.docx
@@ -5,27 +5,49 @@
     <w:p>
       <w:pPr>
         <w:jc w:val="center"/>
-      </w:pPr>
-      <w:r>
-        <w:t>### APLIKACJA</w:t>
-      </w:r>
-      <w:r>
-        <w:t xml:space="preserve"> WEB KANBAN</w:t>
-      </w:r>
-      <w:r>
-        <w:t xml:space="preserve"> ###</w:t>
+        <w:rPr>
+          <w:rFonts w:cstheme="minorHAnsi"/>
+        </w:rPr>
+      </w:pPr>
+      <w:r>
+        <w:rPr>
+          <w:rFonts w:cstheme="minorHAnsi"/>
+        </w:rPr>
+        <w:t>### APLIKACJA WEB KANBAN ###</w:t>
       </w:r>
     </w:p>
     <w:p>
       <w:pPr>
         <w:jc w:val="center"/>
-      </w:pPr>
-      <w:r>
+        <w:rPr>
+          <w:rFonts w:cstheme="minorHAnsi"/>
+        </w:rPr>
+      </w:pPr>
+      <w:r>
+        <w:rPr>
+          <w:rFonts w:cstheme="minorHAnsi"/>
+        </w:rPr>
         <w:t>FUNKCJONALNOŚCI</w:t>
       </w:r>
     </w:p>
     <w:p>
-      <w:r>
+      <w:pPr>
+        <w:jc w:val="center"/>
+        <w:rPr>
+          <w:rFonts w:cstheme="minorHAnsi"/>
+        </w:rPr>
+      </w:pPr>
+    </w:p>
+    <w:p>
+      <w:pPr>
+        <w:rPr>
+          <w:rFonts w:cstheme="minorHAnsi"/>
+        </w:rPr>
+      </w:pPr>
+      <w:r>
+        <w:rPr>
+          <w:rFonts w:cstheme="minorHAnsi"/>
+        </w:rPr>
         <w:t>APLIKACJA MUSI MIEĆ:</w:t>
       </w:r>
     </w:p>
@@ -36,105 +58,198 @@
           <w:ilvl w:val="0"/>
           <w:numId w:val="1"/>
         </w:numPr>
-      </w:pPr>
-      <w:r>
-        <w:t xml:space="preserve">bazę danych z użytkownikami </w:t>
-      </w:r>
-    </w:p>
-    <w:p>
-      <w:pPr>
-        <w:ind w:left="708" w:firstLine="708"/>
-      </w:pPr>
-      <w:r>
-        <w:t>C</w:t>
-      </w:r>
-      <w:r>
-        <w:t>o powinno być w bazie danych (DB):</w:t>
-      </w:r>
-    </w:p>
-    <w:p>
-      <w:pPr>
-        <w:ind w:left="708" w:firstLine="708"/>
-      </w:pPr>
-      <w:r>
-        <w:t>-</w:t>
-      </w:r>
-      <w:r>
-        <w:t xml:space="preserve">użytkownicy(id, </w:t>
+        <w:rPr>
+          <w:rFonts w:cstheme="minorHAnsi"/>
+        </w:rPr>
+      </w:pPr>
+      <w:r>
+        <w:rPr>
+          <w:rFonts w:cstheme="minorHAnsi"/>
+        </w:rPr>
+        <w:t>BAZA DANYCH</w:t>
+      </w:r>
+    </w:p>
+    <w:p>
+      <w:pPr>
+        <w:pStyle w:val="Akapitzlist"/>
+        <w:rPr>
+          <w:rFonts w:cstheme="minorHAnsi"/>
+        </w:rPr>
+      </w:pPr>
+    </w:p>
+    <w:p>
+      <w:pPr>
+        <w:pStyle w:val="Akapitzlist"/>
+        <w:rPr>
+          <w:rFonts w:cstheme="minorHAnsi"/>
+        </w:rPr>
+      </w:pPr>
+      <w:r>
+        <w:rPr>
+          <w:rFonts w:cstheme="minorHAnsi"/>
+        </w:rPr>
+        <w:t>Co powinno być w bazie danych (DB):</w:t>
+      </w:r>
+    </w:p>
+    <w:p>
+      <w:pPr>
+        <w:pStyle w:val="Akapitzlist"/>
+        <w:rPr>
+          <w:rFonts w:cstheme="minorHAnsi"/>
+        </w:rPr>
+      </w:pPr>
+      <w:r>
+        <w:rPr>
+          <w:rFonts w:cstheme="minorHAnsi"/>
+        </w:rPr>
+        <w:t xml:space="preserve">-użytkownicy(id, </w:t>
+      </w:r>
+      <w:r>
+        <w:rPr>
+          <w:rFonts w:cstheme="minorHAnsi"/>
+        </w:rPr>
+        <w:t xml:space="preserve">email, </w:t>
       </w:r>
       <w:proofErr w:type="spellStart"/>
       <w:r>
-        <w:t>name</w:t>
+        <w:rPr>
+          <w:rFonts w:cstheme="minorHAnsi"/>
+        </w:rPr>
+        <w:t>password</w:t>
       </w:r>
       <w:proofErr w:type="spellEnd"/>
       <w:r>
+        <w:rPr>
+          <w:rFonts w:cstheme="minorHAnsi"/>
+        </w:rPr>
         <w:t xml:space="preserve">, </w:t>
       </w:r>
       <w:proofErr w:type="spellStart"/>
       <w:r>
-        <w:t>surname</w:t>
+        <w:rPr>
+          <w:rFonts w:cstheme="minorHAnsi"/>
+        </w:rPr>
+        <w:t>nickname</w:t>
       </w:r>
       <w:proofErr w:type="spellEnd"/>
       <w:r>
-        <w:t>, email)</w:t>
-      </w:r>
-    </w:p>
-    <w:p>
-      <w:pPr>
-        <w:ind w:left="708" w:firstLine="708"/>
-      </w:pPr>
-      <w:r>
+        <w:rPr>
+          <w:rFonts w:cstheme="minorHAnsi"/>
+        </w:rPr>
+        <w:t>?(</w:t>
+      </w:r>
+      <w:proofErr w:type="spellStart"/>
+      <w:r>
+        <w:rPr>
+          <w:rFonts w:cstheme="minorHAnsi"/>
+        </w:rPr>
+        <w:t>optional</w:t>
+      </w:r>
+      <w:proofErr w:type="spellEnd"/>
+      <w:r>
+        <w:rPr>
+          <w:rFonts w:cstheme="minorHAnsi"/>
+        </w:rPr>
+        <w:t>)</w:t>
+      </w:r>
+      <w:r>
+        <w:rPr>
+          <w:rFonts w:cstheme="minorHAnsi"/>
+        </w:rPr>
+        <w:t>)</w:t>
+      </w:r>
+    </w:p>
+    <w:p>
+      <w:pPr>
+        <w:pStyle w:val="Akapitzlist"/>
+        <w:rPr>
+          <w:rFonts w:cstheme="minorHAnsi"/>
+        </w:rPr>
+      </w:pPr>
+      <w:r>
+        <w:rPr>
+          <w:rFonts w:cstheme="minorHAnsi"/>
+        </w:rPr>
         <w:t xml:space="preserve">-tablice </w:t>
       </w:r>
       <w:proofErr w:type="spellStart"/>
       <w:r>
+        <w:rPr>
+          <w:rFonts w:cstheme="minorHAnsi"/>
+        </w:rPr>
         <w:t>kanbanowe</w:t>
       </w:r>
       <w:proofErr w:type="spellEnd"/>
-    </w:p>
-    <w:p>
-      <w:pPr>
-        <w:ind w:left="708" w:firstLine="708"/>
-      </w:pPr>
-      <w:r>
-        <w:t>-</w:t>
+      <w:r>
+        <w:rPr>
+          <w:rFonts w:cstheme="minorHAnsi"/>
+        </w:rPr>
+        <w:t xml:space="preserve">(id, tablica </w:t>
       </w:r>
       <w:proofErr w:type="spellStart"/>
       <w:r>
+        <w:rPr>
+          <w:rFonts w:cstheme="minorHAnsi"/>
+        </w:rPr>
+        <w:t>tasków</w:t>
+      </w:r>
+      <w:proofErr w:type="spellEnd"/>
+      <w:r>
+        <w:rPr>
+          <w:rFonts w:cstheme="minorHAnsi"/>
+        </w:rPr>
+        <w:t>)</w:t>
+      </w:r>
+    </w:p>
+    <w:p>
+      <w:pPr>
+        <w:pStyle w:val="Akapitzlist"/>
+        <w:rPr>
+          <w:rFonts w:cstheme="minorHAnsi"/>
+        </w:rPr>
+      </w:pPr>
+      <w:r>
+        <w:rPr>
+          <w:rFonts w:cstheme="minorHAnsi"/>
+        </w:rPr>
+        <w:t>-zespoły użytkowników</w:t>
+      </w:r>
+      <w:r>
+        <w:rPr>
+          <w:rFonts w:cstheme="minorHAnsi"/>
+        </w:rPr>
+        <w:t xml:space="preserve"> </w:t>
+      </w:r>
+      <w:r>
+        <w:rPr>
+          <w:rFonts w:cstheme="minorHAnsi"/>
+        </w:rPr>
+        <w:t xml:space="preserve">(id zespołu, tablice użytkowników, </w:t>
+      </w:r>
+      <w:bookmarkStart w:id="0" w:name="_GoBack"/>
+      <w:bookmarkEnd w:id="0"/>
+      <w:proofErr w:type="spellStart"/>
+      <w:r>
+        <w:rPr>
+          <w:rFonts w:cstheme="minorHAnsi"/>
+        </w:rPr>
         <w:t>taski</w:t>
       </w:r>
       <w:proofErr w:type="spellEnd"/>
       <w:r>
-        <w:t xml:space="preserve"> w tablicach</w:t>
-      </w:r>
-      <w:r>
-        <w:t xml:space="preserve"> </w:t>
-      </w:r>
-    </w:p>
-    <w:p>
-      <w:pPr>
-        <w:ind w:left="708" w:firstLine="708"/>
-      </w:pPr>
-      <w:r>
-        <w:t>-</w:t>
-      </w:r>
-      <w:r>
-        <w:t>zespoły użytkowników(id zespołu, tablic</w:t>
-      </w:r>
-      <w:r>
-        <w:t>e</w:t>
-      </w:r>
-      <w:r>
-        <w:t xml:space="preserve"> użytkowników, </w:t>
-      </w:r>
-      <w:proofErr w:type="spellStart"/>
-      <w:r>
-        <w:t>taski</w:t>
-      </w:r>
-      <w:proofErr w:type="spellEnd"/>
-      <w:r>
+        <w:rPr>
+          <w:rFonts w:cstheme="minorHAnsi"/>
+        </w:rPr>
         <w:t xml:space="preserve"> w tablicach)</w:t>
       </w:r>
+    </w:p>
+    <w:p>
+      <w:pPr>
+        <w:pStyle w:val="Akapitzlist"/>
+        <w:rPr>
+          <w:rFonts w:cstheme="minorHAnsi"/>
+        </w:rPr>
+      </w:pPr>
     </w:p>
     <w:p>
       <w:pPr>
@@ -143,17 +258,49 @@
           <w:ilvl w:val="0"/>
           <w:numId w:val="1"/>
         </w:numPr>
-      </w:pPr>
-      <w:r>
-        <w:t>możliwość t</w:t>
-      </w:r>
-      <w:r>
-        <w:t>worzenie zespołów</w:t>
-      </w:r>
-    </w:p>
-    <w:p>
-      <w:pPr>
-        <w:pStyle w:val="Akapitzlist"/>
+        <w:rPr>
+          <w:rFonts w:cstheme="minorHAnsi"/>
+        </w:rPr>
+      </w:pPr>
+      <w:r>
+        <w:rPr>
+          <w:rFonts w:cstheme="minorHAnsi"/>
+        </w:rPr>
+        <w:t>ZESPOŁY:</w:t>
+      </w:r>
+    </w:p>
+    <w:p>
+      <w:pPr>
+        <w:pStyle w:val="Akapitzlist"/>
+        <w:rPr>
+          <w:rFonts w:cstheme="minorHAnsi"/>
+        </w:rPr>
+      </w:pPr>
+      <w:r>
+        <w:rPr>
+          <w:rFonts w:cstheme="minorHAnsi"/>
+        </w:rPr>
+        <w:t>-</w:t>
+      </w:r>
+      <w:r>
+        <w:rPr>
+          <w:rFonts w:cstheme="minorHAnsi"/>
+        </w:rPr>
+        <w:t>możliwość tworzenie zespołów</w:t>
+      </w:r>
+      <w:r>
+        <w:rPr>
+          <w:rFonts w:cstheme="minorHAnsi"/>
+        </w:rPr>
+        <w:t xml:space="preserve"> (podając maile np.)</w:t>
+      </w:r>
+    </w:p>
+    <w:p>
+      <w:pPr>
+        <w:pStyle w:val="Akapitzlist"/>
+        <w:rPr>
+          <w:rFonts w:cstheme="minorHAnsi"/>
+        </w:rPr>
       </w:pPr>
     </w:p>
     <w:p>
@@ -163,29 +310,493 @@
           <w:ilvl w:val="0"/>
           <w:numId w:val="1"/>
         </w:numPr>
-      </w:pPr>
-      <w:r>
-        <w:t>możliwość tworzenia tablic przez użytkowników(</w:t>
-      </w:r>
-      <w:r>
-        <w:t xml:space="preserve">wybierz </w:t>
+        <w:rPr>
+          <w:rFonts w:cstheme="minorHAnsi"/>
+        </w:rPr>
+      </w:pPr>
+      <w:r>
+        <w:rPr>
+          <w:rFonts w:cstheme="minorHAnsi"/>
+        </w:rPr>
+        <w:t>TABLICE:</w:t>
+      </w:r>
+    </w:p>
+    <w:p>
+      <w:pPr>
+        <w:pStyle w:val="Akapitzlist"/>
+        <w:rPr>
+          <w:rFonts w:cstheme="minorHAnsi"/>
+        </w:rPr>
+      </w:pPr>
+    </w:p>
+    <w:p>
+      <w:pPr>
+        <w:pStyle w:val="Akapitzlist"/>
+        <w:rPr>
+          <w:rFonts w:cstheme="minorHAnsi"/>
+        </w:rPr>
+      </w:pPr>
+      <w:r>
+        <w:rPr>
+          <w:rFonts w:cstheme="minorHAnsi"/>
+        </w:rPr>
+        <w:t xml:space="preserve">możliwość tworzenia tablic przez użytkowników (wybierz </w:t>
       </w:r>
       <w:proofErr w:type="spellStart"/>
       <w:r>
+        <w:rPr>
+          <w:rFonts w:cstheme="minorHAnsi"/>
+        </w:rPr>
         <w:t>nazwe</w:t>
       </w:r>
       <w:proofErr w:type="spellEnd"/>
       <w:r>
-        <w:t xml:space="preserve"> tablicy, wybierz zespół do tej tablicy, opcjonalne- wybierz czy ma być prywatna/publiczna czy zespołowa</w:t>
-      </w:r>
-      <w:r>
-        <w:t>)</w:t>
-      </w:r>
-    </w:p>
-    <w:p/>
-    <w:p>
-      <w:r>
-        <w:t>POWINNA:</w:t>
+        <w:rPr>
+          <w:rFonts w:cstheme="minorHAnsi"/>
+        </w:rPr>
+        <w:t xml:space="preserve"> tablicy, wybierz zespół do tej tablicy lub stwórz tablicę tylko tworzącego, limit WiP) </w:t>
+      </w:r>
+    </w:p>
+    <w:p>
+      <w:pPr>
+        <w:pStyle w:val="Akapitzlist"/>
+        <w:rPr>
+          <w:rFonts w:cstheme="minorHAnsi"/>
+        </w:rPr>
+      </w:pPr>
+      <w:r>
+        <w:rPr>
+          <w:rFonts w:cstheme="minorHAnsi"/>
+        </w:rPr>
+        <w:t>uwzględniać założone limity praw w toku dla danej tablicy (WiP)</w:t>
+      </w:r>
+    </w:p>
+    <w:p>
+      <w:pPr>
+        <w:pStyle w:val="Akapitzlist"/>
+        <w:rPr>
+          <w:rFonts w:cstheme="minorHAnsi"/>
+        </w:rPr>
+      </w:pPr>
+    </w:p>
+    <w:p>
+      <w:pPr>
+        <w:pStyle w:val="Akapitzlist"/>
+        <w:rPr>
+          <w:rFonts w:cstheme="minorHAnsi"/>
+        </w:rPr>
+      </w:pPr>
+    </w:p>
+    <w:p>
+      <w:pPr>
+        <w:pStyle w:val="Akapitzlist"/>
+        <w:numPr>
+          <w:ilvl w:val="0"/>
+          <w:numId w:val="1"/>
+        </w:numPr>
+        <w:rPr>
+          <w:rFonts w:cstheme="minorHAnsi"/>
+        </w:rPr>
+      </w:pPr>
+      <w:r>
+        <w:rPr>
+          <w:rFonts w:cstheme="minorHAnsi"/>
+        </w:rPr>
+        <w:t>TASKI:</w:t>
+      </w:r>
+    </w:p>
+    <w:p>
+      <w:pPr>
+        <w:pStyle w:val="Akapitzlist"/>
+        <w:rPr>
+          <w:rFonts w:cstheme="minorHAnsi"/>
+        </w:rPr>
+      </w:pPr>
+    </w:p>
+    <w:p>
+      <w:pPr>
+        <w:pStyle w:val="Akapitzlist"/>
+        <w:rPr>
+          <w:rFonts w:cstheme="minorHAnsi"/>
+        </w:rPr>
+      </w:pPr>
+      <w:r>
+        <w:rPr>
+          <w:rFonts w:cstheme="minorHAnsi"/>
+        </w:rPr>
+        <w:t>-</w:t>
+      </w:r>
+      <w:r>
+        <w:rPr>
+          <w:rFonts w:cstheme="minorHAnsi"/>
+        </w:rPr>
+        <w:t xml:space="preserve">możliwość dodawania </w:t>
+      </w:r>
+      <w:proofErr w:type="spellStart"/>
+      <w:r>
+        <w:rPr>
+          <w:rFonts w:cstheme="minorHAnsi"/>
+        </w:rPr>
+        <w:t>tasków</w:t>
+      </w:r>
+      <w:proofErr w:type="spellEnd"/>
+      <w:r>
+        <w:rPr>
+          <w:rFonts w:cstheme="minorHAnsi"/>
+        </w:rPr>
+        <w:t xml:space="preserve"> przez administratora do tablicy </w:t>
+      </w:r>
+      <w:proofErr w:type="spellStart"/>
+      <w:r>
+        <w:rPr>
+          <w:rFonts w:cstheme="minorHAnsi"/>
+        </w:rPr>
+        <w:t>kanbanowej</w:t>
+      </w:r>
+      <w:proofErr w:type="spellEnd"/>
+    </w:p>
+    <w:p>
+      <w:pPr>
+        <w:pStyle w:val="Akapitzlist"/>
+        <w:rPr>
+          <w:rFonts w:cstheme="minorHAnsi"/>
+        </w:rPr>
+      </w:pPr>
+      <w:r>
+        <w:rPr>
+          <w:rFonts w:cstheme="minorHAnsi"/>
+        </w:rPr>
+        <w:t>-</w:t>
+      </w:r>
+      <w:proofErr w:type="spellStart"/>
+      <w:r>
+        <w:rPr>
+          <w:rFonts w:cstheme="minorHAnsi"/>
+        </w:rPr>
+        <w:t>task</w:t>
+      </w:r>
+      <w:proofErr w:type="spellEnd"/>
+      <w:r>
+        <w:rPr>
+          <w:rFonts w:cstheme="minorHAnsi"/>
+        </w:rPr>
+        <w:t xml:space="preserve"> powinien być </w:t>
+      </w:r>
+      <w:proofErr w:type="spellStart"/>
+      <w:r>
+        <w:rPr>
+          <w:rFonts w:cstheme="minorHAnsi"/>
+        </w:rPr>
+        <w:t>modyfikowalny</w:t>
+      </w:r>
+      <w:proofErr w:type="spellEnd"/>
+    </w:p>
+    <w:p>
+      <w:pPr>
+        <w:pStyle w:val="Akapitzlist"/>
+        <w:rPr>
+          <w:rFonts w:cstheme="minorHAnsi"/>
+        </w:rPr>
+      </w:pPr>
+      <w:r>
+        <w:rPr>
+          <w:rFonts w:cstheme="minorHAnsi"/>
+        </w:rPr>
+        <w:t>-</w:t>
+      </w:r>
+      <w:proofErr w:type="spellStart"/>
+      <w:r>
+        <w:rPr>
+          <w:rFonts w:cstheme="minorHAnsi"/>
+        </w:rPr>
+        <w:t>task</w:t>
+      </w:r>
+      <w:r>
+        <w:rPr>
+          <w:rFonts w:cstheme="minorHAnsi"/>
+        </w:rPr>
+        <w:t>i</w:t>
+      </w:r>
+      <w:proofErr w:type="spellEnd"/>
+      <w:r>
+        <w:rPr>
+          <w:rFonts w:cstheme="minorHAnsi"/>
+        </w:rPr>
+        <w:t xml:space="preserve"> mają krótkie opisy wyświetlane</w:t>
+      </w:r>
+      <w:r>
+        <w:rPr>
+          <w:rFonts w:cstheme="minorHAnsi"/>
+        </w:rPr>
+        <w:t xml:space="preserve"> na miniaturce.</w:t>
+      </w:r>
+    </w:p>
+    <w:p>
+      <w:pPr>
+        <w:pStyle w:val="Akapitzlist"/>
+        <w:rPr>
+          <w:rFonts w:cstheme="minorHAnsi"/>
+        </w:rPr>
+      </w:pPr>
+      <w:r>
+        <w:rPr>
+          <w:rFonts w:cstheme="minorHAnsi"/>
+        </w:rPr>
+        <w:t>-p</w:t>
+      </w:r>
+      <w:r>
+        <w:rPr>
+          <w:rFonts w:cstheme="minorHAnsi"/>
+        </w:rPr>
+        <w:t>o kliknięciu możliwe jest przeczytanie większego opisu taska.</w:t>
+      </w:r>
+    </w:p>
+    <w:p>
+      <w:pPr>
+        <w:pStyle w:val="Akapitzlist"/>
+        <w:rPr>
+          <w:rFonts w:cstheme="minorHAnsi"/>
+        </w:rPr>
+      </w:pPr>
+      <w:r>
+        <w:rPr>
+          <w:rFonts w:cstheme="minorHAnsi"/>
+        </w:rPr>
+        <w:t>-</w:t>
+      </w:r>
+      <w:proofErr w:type="spellStart"/>
+      <w:r>
+        <w:rPr>
+          <w:rFonts w:cstheme="minorHAnsi"/>
+        </w:rPr>
+        <w:t>t</w:t>
+      </w:r>
+      <w:r>
+        <w:rPr>
+          <w:rFonts w:cstheme="minorHAnsi"/>
+        </w:rPr>
+        <w:t>ask</w:t>
+      </w:r>
+      <w:proofErr w:type="spellEnd"/>
+      <w:r>
+        <w:rPr>
+          <w:rFonts w:cstheme="minorHAnsi"/>
+        </w:rPr>
+        <w:t xml:space="preserve"> może mieć termin. </w:t>
+      </w:r>
+    </w:p>
+    <w:p>
+      <w:pPr>
+        <w:pStyle w:val="Akapitzlist"/>
+        <w:rPr>
+          <w:rFonts w:cstheme="minorHAnsi"/>
+        </w:rPr>
+      </w:pPr>
+      <w:r>
+        <w:rPr>
+          <w:rFonts w:cstheme="minorHAnsi"/>
+        </w:rPr>
+        <w:t>-</w:t>
+      </w:r>
+      <w:proofErr w:type="spellStart"/>
+      <w:r>
+        <w:rPr>
+          <w:rFonts w:cstheme="minorHAnsi"/>
+        </w:rPr>
+        <w:t>t</w:t>
+      </w:r>
+      <w:r>
+        <w:rPr>
+          <w:rFonts w:cstheme="minorHAnsi"/>
+        </w:rPr>
+        <w:t>ask</w:t>
+      </w:r>
+      <w:proofErr w:type="spellEnd"/>
+      <w:r>
+        <w:rPr>
+          <w:rFonts w:cstheme="minorHAnsi"/>
+        </w:rPr>
+        <w:t xml:space="preserve"> może mieć </w:t>
+      </w:r>
+      <w:proofErr w:type="spellStart"/>
+      <w:r>
+        <w:rPr>
+          <w:rFonts w:cstheme="minorHAnsi"/>
+        </w:rPr>
+        <w:t>liste</w:t>
+      </w:r>
+      <w:proofErr w:type="spellEnd"/>
+      <w:r>
+        <w:rPr>
+          <w:rFonts w:cstheme="minorHAnsi"/>
+        </w:rPr>
+        <w:t xml:space="preserve"> zadań do zrobienia.</w:t>
+      </w:r>
+    </w:p>
+    <w:p>
+      <w:pPr>
+        <w:pStyle w:val="Akapitzlist"/>
+        <w:rPr>
+          <w:rFonts w:cstheme="minorHAnsi"/>
+        </w:rPr>
+      </w:pPr>
+      <w:r>
+        <w:rPr>
+          <w:rFonts w:cstheme="minorHAnsi"/>
+        </w:rPr>
+        <w:t>-</w:t>
+      </w:r>
+      <w:proofErr w:type="spellStart"/>
+      <w:r>
+        <w:rPr>
+          <w:rFonts w:cstheme="minorHAnsi"/>
+        </w:rPr>
+        <w:t>t</w:t>
+      </w:r>
+      <w:r>
+        <w:rPr>
+          <w:rFonts w:cstheme="minorHAnsi"/>
+        </w:rPr>
+        <w:t>aski</w:t>
+      </w:r>
+      <w:proofErr w:type="spellEnd"/>
+      <w:r>
+        <w:rPr>
+          <w:rFonts w:cstheme="minorHAnsi"/>
+        </w:rPr>
+        <w:t xml:space="preserve"> przeciągać może każdy członek zespołu</w:t>
+      </w:r>
+    </w:p>
+    <w:p>
+      <w:pPr>
+        <w:pStyle w:val="Akapitzlist"/>
+        <w:rPr>
+          <w:rFonts w:cstheme="minorHAnsi"/>
+        </w:rPr>
+      </w:pPr>
+    </w:p>
+    <w:p>
+      <w:pPr>
+        <w:pStyle w:val="Akapitzlist"/>
+        <w:rPr>
+          <w:rFonts w:cstheme="minorHAnsi"/>
+        </w:rPr>
+      </w:pPr>
+    </w:p>
+    <w:p>
+      <w:pPr>
+        <w:pStyle w:val="Akapitzlist"/>
+        <w:numPr>
+          <w:ilvl w:val="0"/>
+          <w:numId w:val="1"/>
+        </w:numPr>
+        <w:rPr>
+          <w:rFonts w:cstheme="minorHAnsi"/>
+        </w:rPr>
+      </w:pPr>
+      <w:r>
+        <w:rPr>
+          <w:rFonts w:cstheme="minorHAnsi"/>
+        </w:rPr>
+        <w:t>Inne</w:t>
+      </w:r>
+    </w:p>
+    <w:p>
+      <w:pPr>
+        <w:pStyle w:val="Akapitzlist"/>
+        <w:rPr>
+          <w:rFonts w:cstheme="minorHAnsi"/>
+        </w:rPr>
+      </w:pPr>
+      <w:r>
+        <w:rPr>
+          <w:rFonts w:cstheme="minorHAnsi"/>
+          <w:shd w:val="clear" w:color="auto" w:fill="FFFFFF"/>
+        </w:rPr>
+        <w:t xml:space="preserve">umożliwiać efektywną współpracę zespołu w czasie rzeczywistym (wykorzystanie </w:t>
+      </w:r>
+      <w:proofErr w:type="spellStart"/>
+      <w:r>
+        <w:rPr>
+          <w:rFonts w:cstheme="minorHAnsi"/>
+          <w:shd w:val="clear" w:color="auto" w:fill="FFFFFF"/>
+        </w:rPr>
+        <w:t>websocket</w:t>
+      </w:r>
+      <w:proofErr w:type="spellEnd"/>
+      <w:r>
+        <w:rPr>
+          <w:rFonts w:cstheme="minorHAnsi"/>
+          <w:shd w:val="clear" w:color="auto" w:fill="FFFFFF"/>
+        </w:rPr>
+        <w:t>-ów)</w:t>
+      </w:r>
+    </w:p>
+    <w:p>
+      <w:pPr>
+        <w:rPr>
+          <w:rFonts w:cstheme="minorHAnsi"/>
+        </w:rPr>
+      </w:pPr>
+    </w:p>
+    <w:p>
+      <w:pPr>
+        <w:rPr>
+          <w:rFonts w:cstheme="minorHAnsi"/>
+        </w:rPr>
+      </w:pPr>
+    </w:p>
+    <w:p>
+      <w:pPr>
+        <w:rPr>
+          <w:rFonts w:cstheme="minorHAnsi"/>
+        </w:rPr>
+      </w:pPr>
+    </w:p>
+    <w:p>
+      <w:pPr>
+        <w:rPr>
+          <w:rFonts w:cstheme="minorHAnsi"/>
+        </w:rPr>
+      </w:pPr>
+    </w:p>
+    <w:p>
+      <w:pPr>
+        <w:rPr>
+          <w:rFonts w:cstheme="minorHAnsi"/>
+        </w:rPr>
+      </w:pPr>
+    </w:p>
+    <w:p>
+      <w:pPr>
+        <w:rPr>
+          <w:rFonts w:cstheme="minorHAnsi"/>
+        </w:rPr>
+      </w:pPr>
+    </w:p>
+    <w:p>
+      <w:pPr>
+        <w:rPr>
+          <w:rFonts w:cstheme="minorHAnsi"/>
+        </w:rPr>
+      </w:pPr>
+      <w:r>
+        <w:rPr>
+          <w:rFonts w:cstheme="minorHAnsi"/>
+        </w:rPr>
+        <w:t>POWINNA</w:t>
+      </w:r>
+      <w:r>
+        <w:rPr>
+          <w:rFonts w:cstheme="minorHAnsi"/>
+        </w:rPr>
+        <w:t xml:space="preserve"> MIEĆ</w:t>
+      </w:r>
+      <w:r>
+        <w:rPr>
+          <w:rFonts w:cstheme="minorHAnsi"/>
+        </w:rPr>
+        <w:t>:</w:t>
       </w:r>
     </w:p>
     <w:p>
@@ -195,152 +806,429 @@
           <w:ilvl w:val="0"/>
           <w:numId w:val="2"/>
         </w:numPr>
-      </w:pPr>
-      <w:r>
-        <w:t xml:space="preserve">Mieć zakładkę ustawień tablicy, a w niej takie możliwości: </w:t>
-      </w:r>
-    </w:p>
-    <w:p>
-      <w:pPr>
-        <w:pStyle w:val="Akapitzlist"/>
-        <w:ind w:firstLine="696"/>
-      </w:pPr>
-      <w:r>
+        <w:rPr>
+          <w:rFonts w:cstheme="minorHAnsi"/>
+        </w:rPr>
+      </w:pPr>
+      <w:r>
+        <w:rPr>
+          <w:rFonts w:cstheme="minorHAnsi"/>
+        </w:rPr>
+        <w:lastRenderedPageBreak/>
+        <w:t>TABLICA:</w:t>
+      </w:r>
+    </w:p>
+    <w:p>
+      <w:pPr>
+        <w:ind w:left="360" w:firstLine="348"/>
+        <w:rPr>
+          <w:rFonts w:cstheme="minorHAnsi"/>
+        </w:rPr>
+      </w:pPr>
+      <w:r>
+        <w:rPr>
+          <w:rFonts w:cstheme="minorHAnsi"/>
+        </w:rPr>
+        <w:t>zakładk</w:t>
+      </w:r>
+      <w:r>
+        <w:rPr>
+          <w:rFonts w:cstheme="minorHAnsi"/>
+        </w:rPr>
+        <w:t>a</w:t>
+      </w:r>
+      <w:r>
+        <w:rPr>
+          <w:rFonts w:cstheme="minorHAnsi"/>
+        </w:rPr>
+        <w:t xml:space="preserve"> ustawień tablicy, a w niej takie możliwości: </w:t>
+      </w:r>
+    </w:p>
+    <w:p>
+      <w:pPr>
+        <w:ind w:left="360" w:firstLine="348"/>
+        <w:rPr>
+          <w:rFonts w:cstheme="minorHAnsi"/>
+        </w:rPr>
+      </w:pPr>
+      <w:r>
+        <w:rPr>
+          <w:rFonts w:cstheme="minorHAnsi"/>
+        </w:rPr>
         <w:t xml:space="preserve">-zmiana zespołu, </w:t>
       </w:r>
     </w:p>
     <w:p>
       <w:pPr>
-        <w:pStyle w:val="Akapitzlist"/>
-        <w:ind w:firstLine="696"/>
-      </w:pPr>
-      <w:r>
-        <w:t xml:space="preserve">-dodawanie, </w:t>
-      </w:r>
-    </w:p>
-    <w:p>
-      <w:pPr>
-        <w:pStyle w:val="Akapitzlist"/>
-        <w:ind w:firstLine="696"/>
-      </w:pPr>
-      <w:r>
-        <w:t>-usuwanie członków zespołu</w:t>
-      </w:r>
-    </w:p>
-    <w:p>
-      <w:pPr>
-        <w:pStyle w:val="Akapitzlist"/>
-        <w:ind w:firstLine="696"/>
-      </w:pPr>
-      <w:r>
-        <w:t>-ustawienia tablicy- prywatna/publiczna tablica (</w:t>
-      </w:r>
-      <w:r>
-        <w:t>stworzyć logikę takiego podziału</w:t>
-      </w:r>
-      <w:r>
-        <w:t>)</w:t>
-      </w:r>
-    </w:p>
-    <w:p>
-      <w:r>
+        <w:ind w:left="360" w:firstLine="348"/>
+        <w:rPr>
+          <w:rFonts w:cstheme="minorHAnsi"/>
+        </w:rPr>
+      </w:pPr>
+      <w:r>
+        <w:rPr>
+          <w:rFonts w:cstheme="minorHAnsi"/>
+        </w:rPr>
+        <w:t>-dodawanie</w:t>
+      </w:r>
+      <w:r>
+        <w:rPr>
+          <w:rFonts w:cstheme="minorHAnsi"/>
+        </w:rPr>
+        <w:t xml:space="preserve"> członków do tablicy/zespołu</w:t>
+      </w:r>
+      <w:r>
+        <w:rPr>
+          <w:rFonts w:cstheme="minorHAnsi"/>
+        </w:rPr>
+        <w:t xml:space="preserve"> </w:t>
+      </w:r>
+    </w:p>
+    <w:p>
+      <w:pPr>
+        <w:ind w:left="360" w:firstLine="348"/>
+        <w:rPr>
+          <w:rFonts w:cstheme="minorHAnsi"/>
+        </w:rPr>
+      </w:pPr>
+      <w:r>
+        <w:rPr>
+          <w:rFonts w:cstheme="minorHAnsi"/>
+        </w:rPr>
+        <w:t xml:space="preserve">-usuwanie członków </w:t>
+      </w:r>
+      <w:r>
+        <w:rPr>
+          <w:rFonts w:cstheme="minorHAnsi"/>
+        </w:rPr>
+        <w:t>tablicy</w:t>
+      </w:r>
+    </w:p>
+    <w:p>
+      <w:pPr>
+        <w:pStyle w:val="Akapitzlist"/>
+        <w:rPr>
+          <w:rFonts w:cstheme="minorHAnsi"/>
+        </w:rPr>
+      </w:pPr>
+      <w:r>
+        <w:rPr>
+          <w:rFonts w:cstheme="minorHAnsi"/>
+        </w:rPr>
+        <w:t>-ustawienia tablicy- prywatna/publiczna tablica (stworzyć logikę takiego podziału)</w:t>
+      </w:r>
+    </w:p>
+    <w:p>
+      <w:pPr>
+        <w:pStyle w:val="Akapitzlist"/>
+        <w:rPr>
+          <w:rFonts w:cstheme="minorHAnsi"/>
+        </w:rPr>
+      </w:pPr>
+    </w:p>
+    <w:p>
+      <w:pPr>
+        <w:pStyle w:val="Akapitzlist"/>
+        <w:numPr>
+          <w:ilvl w:val="0"/>
+          <w:numId w:val="2"/>
+        </w:numPr>
+        <w:rPr>
+          <w:rFonts w:cstheme="minorHAnsi"/>
+        </w:rPr>
+      </w:pPr>
+      <w:r>
+        <w:rPr>
+          <w:rFonts w:cstheme="minorHAnsi"/>
+        </w:rPr>
+        <w:t>ZESPÓŁ:</w:t>
+      </w:r>
+    </w:p>
+    <w:p>
+      <w:pPr>
+        <w:pStyle w:val="Akapitzlist"/>
+        <w:rPr>
+          <w:rFonts w:cstheme="minorHAnsi"/>
+        </w:rPr>
+      </w:pPr>
+      <w:r>
+        <w:rPr>
+          <w:rFonts w:cstheme="minorHAnsi"/>
+        </w:rPr>
+        <w:t>zakładk</w:t>
+      </w:r>
+      <w:r>
+        <w:rPr>
+          <w:rFonts w:cstheme="minorHAnsi"/>
+        </w:rPr>
+        <w:t>a</w:t>
+      </w:r>
+      <w:r>
+        <w:rPr>
+          <w:rFonts w:cstheme="minorHAnsi"/>
+        </w:rPr>
+        <w:t xml:space="preserve"> ustawień zespołu, a w niej takie możliwości:</w:t>
+      </w:r>
+    </w:p>
+    <w:p>
+      <w:pPr>
+        <w:pStyle w:val="Akapitzlist"/>
+        <w:rPr>
+          <w:rFonts w:cstheme="minorHAnsi"/>
+        </w:rPr>
+      </w:pPr>
+      <w:r>
+        <w:rPr>
+          <w:rFonts w:cstheme="minorHAnsi"/>
+        </w:rPr>
+        <w:t>-dodawanie osób do zespołu</w:t>
+      </w:r>
+    </w:p>
+    <w:p>
+      <w:pPr>
+        <w:pStyle w:val="Akapitzlist"/>
+        <w:rPr>
+          <w:rFonts w:cstheme="minorHAnsi"/>
+        </w:rPr>
+      </w:pPr>
+      <w:r>
+        <w:rPr>
+          <w:rFonts w:cstheme="minorHAnsi"/>
+        </w:rPr>
+        <w:t>-usuwanie osób z zespołu</w:t>
+      </w:r>
+    </w:p>
+    <w:p>
+      <w:pPr>
+        <w:pStyle w:val="Akapitzlist"/>
+        <w:rPr>
+          <w:rFonts w:cstheme="minorHAnsi"/>
+        </w:rPr>
+      </w:pPr>
+      <w:r>
+        <w:rPr>
+          <w:rFonts w:cstheme="minorHAnsi"/>
+        </w:rPr>
+        <w:t>-coś o tablicach zespołu</w:t>
+      </w:r>
+    </w:p>
+    <w:p>
+      <w:pPr>
+        <w:pStyle w:val="Akapitzlist"/>
+        <w:rPr>
+          <w:rFonts w:cstheme="minorHAnsi"/>
+        </w:rPr>
+      </w:pPr>
+    </w:p>
+    <w:p>
+      <w:pPr>
+        <w:pStyle w:val="Akapitzlist"/>
+        <w:numPr>
+          <w:ilvl w:val="0"/>
+          <w:numId w:val="2"/>
+        </w:numPr>
+        <w:rPr>
+          <w:rFonts w:cstheme="minorHAnsi"/>
+        </w:rPr>
+      </w:pPr>
+      <w:r>
+        <w:rPr>
+          <w:rFonts w:cstheme="minorHAnsi"/>
+          <w:shd w:val="clear" w:color="auto" w:fill="FFFFFF"/>
+        </w:rPr>
+        <w:t>Ponadto wskazane jest rozważenie realizacji narzędzi automatycznej analizy procesu wytwarzania oprogramowania m.in. w postaci skumulowanego wykresu przepływu oraz linii trendu dla tempa przybywania i liczby elementów w systemie.</w:t>
+      </w:r>
+    </w:p>
+    <w:p>
+      <w:pPr>
+        <w:rPr>
+          <w:rFonts w:cstheme="minorHAnsi"/>
+        </w:rPr>
+      </w:pPr>
+    </w:p>
+    <w:p>
+      <w:pPr>
+        <w:rPr>
+          <w:rFonts w:cstheme="minorHAnsi"/>
+        </w:rPr>
+      </w:pPr>
+      <w:r>
+        <w:rPr>
+          <w:rFonts w:cstheme="minorHAnsi"/>
+        </w:rPr>
         <w:t>MOŻE:</w:t>
       </w:r>
-    </w:p>
-    <w:p>
-      <w:bookmarkStart w:id="0" w:name="_GoBack"/>
-      <w:bookmarkEnd w:id="0"/>
+      <w:r>
+        <w:rPr>
+          <w:rFonts w:cstheme="minorHAnsi"/>
+        </w:rPr>
+        <w:t xml:space="preserve"> </w:t>
+      </w:r>
+    </w:p>
+    <w:p>
+      <w:pPr>
+        <w:pStyle w:val="Akapitzlist"/>
+        <w:numPr>
+          <w:ilvl w:val="0"/>
+          <w:numId w:val="5"/>
+        </w:numPr>
+        <w:rPr>
+          <w:rFonts w:cstheme="minorHAnsi"/>
+        </w:rPr>
+      </w:pPr>
+      <w:r>
+        <w:rPr>
+          <w:rFonts w:cstheme="minorHAnsi"/>
+        </w:rPr>
+        <w:t>TASK:</w:t>
+      </w:r>
+    </w:p>
+    <w:p>
+      <w:pPr>
+        <w:pStyle w:val="Akapitzlist"/>
+        <w:rPr>
+          <w:rFonts w:cstheme="minorHAnsi"/>
+        </w:rPr>
+      </w:pPr>
       <w:proofErr w:type="spellStart"/>
       <w:r>
-        <w:t>zespoł</w:t>
+        <w:rPr>
+          <w:rFonts w:cstheme="minorHAnsi"/>
+        </w:rPr>
+        <w:t>taski</w:t>
       </w:r>
       <w:proofErr w:type="spellEnd"/>
       <w:r>
-        <w:t xml:space="preserve"> ma tablice</w:t>
-      </w:r>
-    </w:p>
-    <w:p>
-      <w:r>
+        <w:rPr>
+          <w:rFonts w:cstheme="minorHAnsi"/>
+        </w:rPr>
+        <w:t xml:space="preserve"> mogą mieć etykiety mówiące o ważności danego zadania</w:t>
+      </w:r>
+      <w:r>
+        <w:rPr>
+          <w:rFonts w:cstheme="minorHAnsi"/>
+        </w:rPr>
+        <w:t xml:space="preserve"> </w:t>
+      </w:r>
+    </w:p>
+    <w:p>
+      <w:pPr>
+        <w:pStyle w:val="Akapitzlist"/>
+        <w:rPr>
+          <w:rFonts w:cstheme="minorHAnsi"/>
+        </w:rPr>
+      </w:pPr>
+    </w:p>
+    <w:p>
+      <w:pPr>
+        <w:pStyle w:val="Akapitzlist"/>
+        <w:numPr>
+          <w:ilvl w:val="0"/>
+          <w:numId w:val="5"/>
+        </w:numPr>
+        <w:rPr>
+          <w:rFonts w:cstheme="minorHAnsi"/>
+        </w:rPr>
+      </w:pPr>
+      <w:r>
+        <w:rPr>
+          <w:rFonts w:cstheme="minorHAnsi"/>
+        </w:rPr>
+        <w:t>ZESPÓŁ:</w:t>
+      </w:r>
+    </w:p>
+    <w:p>
+      <w:pPr>
+        <w:pStyle w:val="Akapitzlist"/>
+        <w:rPr>
+          <w:rFonts w:cstheme="minorHAnsi"/>
+        </w:rPr>
+      </w:pPr>
+      <w:r>
+        <w:rPr>
+          <w:rFonts w:cstheme="minorHAnsi"/>
+        </w:rPr>
+        <w:t>zmiana zespołu</w:t>
+      </w:r>
+      <w:r>
+        <w:rPr>
+          <w:rFonts w:cstheme="minorHAnsi"/>
+        </w:rPr>
+        <w:t xml:space="preserve"> (dla danej tablicy np.)</w:t>
+      </w:r>
+      <w:r>
+        <w:rPr>
+          <w:rFonts w:cstheme="minorHAnsi"/>
+        </w:rPr>
+        <w:t xml:space="preserve"> </w:t>
+      </w:r>
+    </w:p>
+    <w:p>
+      <w:pPr>
+        <w:pStyle w:val="Akapitzlist"/>
+        <w:rPr>
+          <w:rFonts w:cstheme="minorHAnsi"/>
+        </w:rPr>
+      </w:pPr>
+      <w:r>
+        <w:rPr>
+          <w:rFonts w:cstheme="minorHAnsi"/>
+        </w:rPr>
+        <w:t>usuwanie członków zespołu</w:t>
+      </w:r>
+    </w:p>
+    <w:p>
+      <w:pPr>
+        <w:pStyle w:val="Akapitzlist"/>
+        <w:rPr>
+          <w:rFonts w:cstheme="minorHAnsi"/>
+        </w:rPr>
+      </w:pPr>
+    </w:p>
+    <w:p>
+      <w:pPr>
+        <w:pStyle w:val="Akapitzlist"/>
+        <w:numPr>
+          <w:ilvl w:val="0"/>
+          <w:numId w:val="5"/>
+        </w:numPr>
+        <w:rPr>
+          <w:rFonts w:cstheme="minorHAnsi"/>
+        </w:rPr>
+      </w:pPr>
+      <w:r>
+        <w:rPr>
+          <w:rFonts w:cstheme="minorHAnsi"/>
+        </w:rPr>
+        <w:t>TABLICA:</w:t>
+      </w:r>
+    </w:p>
+    <w:p>
+      <w:pPr>
+        <w:pStyle w:val="Akapitzlist"/>
+        <w:rPr>
+          <w:rFonts w:cstheme="minorHAnsi"/>
+        </w:rPr>
+      </w:pPr>
+      <w:r>
+        <w:rPr>
+          <w:rFonts w:cstheme="minorHAnsi"/>
+        </w:rPr>
+        <w:t>ustawienia tablicy- prywatna/publiczna tablica (stworzyć logikę takiego podziału)</w:t>
+      </w:r>
+    </w:p>
+    <w:p>
+      <w:pPr>
+        <w:pStyle w:val="Akapitzlist"/>
+        <w:rPr>
+          <w:rFonts w:cstheme="minorHAnsi"/>
+        </w:rPr>
+      </w:pPr>
+      <w:r>
+        <w:rPr>
+          <w:rFonts w:cstheme="minorHAnsi"/>
+        </w:rPr>
         <w:t>administrator tablicy może zmienić jej zespół</w:t>
-      </w:r>
-    </w:p>
-    <w:p>
-      <w:proofErr w:type="spellStart"/>
-      <w:r>
-        <w:t>task</w:t>
-      </w:r>
-      <w:proofErr w:type="spellEnd"/>
-      <w:r>
-        <w:t xml:space="preserve"> powinien być modyfikowalny</w:t>
-      </w:r>
-    </w:p>
-    <w:p/>
-    <w:p/>
-    <w:p/>
-    <w:p>
-      <w:r>
-        <w:t xml:space="preserve">Jak wygląda </w:t>
-      </w:r>
-      <w:proofErr w:type="spellStart"/>
-      <w:r>
-        <w:t>task</w:t>
-      </w:r>
-      <w:proofErr w:type="spellEnd"/>
-      <w:r>
-        <w:t>:</w:t>
-      </w:r>
-    </w:p>
-    <w:p>
-      <w:proofErr w:type="spellStart"/>
-      <w:r>
-        <w:t>task</w:t>
-      </w:r>
-      <w:proofErr w:type="spellEnd"/>
-      <w:r>
-        <w:t xml:space="preserve"> powinien mieć krótki opis wyświetlony na miniaturce. Po kliknięciu możliwe jest przeczytanie większego opisu taska. </w:t>
-      </w:r>
-      <w:proofErr w:type="spellStart"/>
-      <w:r>
-        <w:t>Task</w:t>
-      </w:r>
-      <w:proofErr w:type="spellEnd"/>
-      <w:r>
-        <w:t xml:space="preserve"> może mieć termin. </w:t>
-      </w:r>
-      <w:proofErr w:type="spellStart"/>
-      <w:r>
-        <w:t>Task</w:t>
-      </w:r>
-      <w:proofErr w:type="spellEnd"/>
-      <w:r>
-        <w:t xml:space="preserve"> może mieć </w:t>
-      </w:r>
-      <w:proofErr w:type="spellStart"/>
-      <w:r>
-        <w:t>liste</w:t>
-      </w:r>
-      <w:proofErr w:type="spellEnd"/>
-      <w:r>
-        <w:t xml:space="preserve"> zadań do zrobienia.</w:t>
-      </w:r>
-    </w:p>
-    <w:p/>
-    <w:p>
-      <w:r>
-        <w:t>Opcjonalne:</w:t>
-      </w:r>
-    </w:p>
-    <w:p>
-      <w:r>
-        <w:t>karty(</w:t>
-      </w:r>
-      <w:proofErr w:type="spellStart"/>
-      <w:r>
-        <w:t>taski</w:t>
-      </w:r>
-      <w:proofErr w:type="spellEnd"/>
-      <w:r>
-        <w:t>) mogą mieć etykiety mówiące o ważności danego zadania</w:t>
       </w:r>
     </w:p>
     <w:sectPr>
@@ -356,9 +1244,9 @@
 <file path=word/numbering.xml><?xml version="1.0" encoding="utf-8"?>
 <w:numbering xmlns:wpc="http://schemas.microsoft.com/office/word/2010/wordprocessingCanvas" xmlns:cx="http://schemas.microsoft.com/office/drawing/2014/chartex" xmlns:cx1="http://schemas.microsoft.com/office/drawing/2015/9/8/chartex" xmlns:cx2="http://schemas.microsoft.com/office/drawing/2015/10/21/chartex" xmlns:cx3="http://schemas.microsoft.com/office/drawing/2016/5/9/chartex" xmlns:cx4="http://schemas.microsoft.com/office/drawing/2016/5/10/chartex" xmlns:cx5="http://schemas.microsoft.com/office/drawing/2016/5/11/chartex" xmlns:cx6="http://schemas.microsoft.com/office/drawing/2016/5/12/chartex" xmlns:cx7="http://schemas.microsoft.com/office/drawing/2016/5/13/chartex" xmlns:cx8="http://schemas.microsoft.com/office/drawing/2016/5/14/chartex" xmlns:mc="http://schemas.openxmlformats.org/markup-compatibility/2006" xmlns:aink="http://schemas.microsoft.com/office/drawing/2016/ink" xmlns:am3d="http://schemas.microsoft.com/office/drawing/2017/model3d" xmlns:o="urn:schemas-microsoft-com:office:office" xmlns:r="http://schemas.openxmlformats.org/officeDocument/2006/relationships" xmlns:m="http://schemas.openxmlformats.org/officeDocument/2006/math" xmlns:v="urn:schemas-microsoft-com:vml" xmlns:wp14="http://schemas.microsoft.com/office/word/2010/wordprocessingDrawing" xmlns:wp="http://schemas.openxmlformats.org/drawingml/2006/wordprocessingDrawing" xmlns:w10="urn:schemas-microsoft-com:office:word" xmlns:w="http://schemas.openxmlformats.org/wordprocessingml/2006/main" xmlns:w14="http://schemas.microsoft.com/office/word/2010/wordml" xmlns:w15="http://schemas.microsoft.com/office/word/2012/wordml" xmlns:w16cid="http://schemas.microsoft.com/office/word/2016/wordml/cid" xmlns:w16se="http://schemas.microsoft.com/office/word/2015/wordml/symex" xmlns:wpg="http://schemas.microsoft.com/office/word/2010/wordprocessingGroup" xmlns:wpi="http://schemas.microsoft.com/office/word/2010/wordprocessingInk" xmlns:wne="http://schemas.microsoft.com/office/word/2006/wordml" xmlns:wps="http://schemas.microsoft.com/office/word/2010/wordprocessingShape" mc:Ignorable="w14 w15 w16se w16cid wp14">
   <w:abstractNum w:abstractNumId="0" w15:restartNumberingAfterBreak="0">
-    <w:nsid w:val="73AD7388"/>
+    <w:nsid w:val="158C5879"/>
     <w:multiLevelType w:val="hybridMultilevel"/>
-    <w:tmpl w:val="F7D437B0"/>
+    <w:tmpl w:val="F998FC68"/>
     <w:lvl w:ilvl="0" w:tplc="0415000F">
       <w:start w:val="1"/>
       <w:numFmt w:val="decimal"/>
@@ -442,9 +1330,9 @@
     </w:lvl>
   </w:abstractNum>
   <w:abstractNum w:abstractNumId="1" w15:restartNumberingAfterBreak="0">
-    <w:nsid w:val="7AEC7264"/>
+    <w:nsid w:val="67E63278"/>
     <w:multiLevelType w:val="hybridMultilevel"/>
-    <w:tmpl w:val="70B2CE1A"/>
+    <w:tmpl w:val="706EA8FC"/>
     <w:lvl w:ilvl="0" w:tplc="0415000F">
       <w:start w:val="1"/>
       <w:numFmt w:val="decimal"/>
@@ -527,11 +1415,278 @@
       </w:pPr>
     </w:lvl>
   </w:abstractNum>
+  <w:abstractNum w:abstractNumId="2" w15:restartNumberingAfterBreak="0">
+    <w:nsid w:val="6B88146F"/>
+    <w:multiLevelType w:val="hybridMultilevel"/>
+    <w:tmpl w:val="799E18BC"/>
+    <w:lvl w:ilvl="0" w:tplc="0415000F">
+      <w:start w:val="1"/>
+      <w:numFmt w:val="decimal"/>
+      <w:lvlText w:val="%1."/>
+      <w:lvlJc w:val="left"/>
+      <w:pPr>
+        <w:ind w:left="720" w:hanging="360"/>
+      </w:pPr>
+    </w:lvl>
+    <w:lvl w:ilvl="1" w:tplc="04150019" w:tentative="1">
+      <w:start w:val="1"/>
+      <w:numFmt w:val="lowerLetter"/>
+      <w:lvlText w:val="%2."/>
+      <w:lvlJc w:val="left"/>
+      <w:pPr>
+        <w:ind w:left="1440" w:hanging="360"/>
+      </w:pPr>
+    </w:lvl>
+    <w:lvl w:ilvl="2" w:tplc="0415001B" w:tentative="1">
+      <w:start w:val="1"/>
+      <w:numFmt w:val="lowerRoman"/>
+      <w:lvlText w:val="%3."/>
+      <w:lvlJc w:val="right"/>
+      <w:pPr>
+        <w:ind w:left="2160" w:hanging="180"/>
+      </w:pPr>
+    </w:lvl>
+    <w:lvl w:ilvl="3" w:tplc="0415000F" w:tentative="1">
+      <w:start w:val="1"/>
+      <w:numFmt w:val="decimal"/>
+      <w:lvlText w:val="%4."/>
+      <w:lvlJc w:val="left"/>
+      <w:pPr>
+        <w:ind w:left="2880" w:hanging="360"/>
+      </w:pPr>
+    </w:lvl>
+    <w:lvl w:ilvl="4" w:tplc="04150019" w:tentative="1">
+      <w:start w:val="1"/>
+      <w:numFmt w:val="lowerLetter"/>
+      <w:lvlText w:val="%5."/>
+      <w:lvlJc w:val="left"/>
+      <w:pPr>
+        <w:ind w:left="3600" w:hanging="360"/>
+      </w:pPr>
+    </w:lvl>
+    <w:lvl w:ilvl="5" w:tplc="0415001B" w:tentative="1">
+      <w:start w:val="1"/>
+      <w:numFmt w:val="lowerRoman"/>
+      <w:lvlText w:val="%6."/>
+      <w:lvlJc w:val="right"/>
+      <w:pPr>
+        <w:ind w:left="4320" w:hanging="180"/>
+      </w:pPr>
+    </w:lvl>
+    <w:lvl w:ilvl="6" w:tplc="0415000F" w:tentative="1">
+      <w:start w:val="1"/>
+      <w:numFmt w:val="decimal"/>
+      <w:lvlText w:val="%7."/>
+      <w:lvlJc w:val="left"/>
+      <w:pPr>
+        <w:ind w:left="5040" w:hanging="360"/>
+      </w:pPr>
+    </w:lvl>
+    <w:lvl w:ilvl="7" w:tplc="04150019" w:tentative="1">
+      <w:start w:val="1"/>
+      <w:numFmt w:val="lowerLetter"/>
+      <w:lvlText w:val="%8."/>
+      <w:lvlJc w:val="left"/>
+      <w:pPr>
+        <w:ind w:left="5760" w:hanging="360"/>
+      </w:pPr>
+    </w:lvl>
+    <w:lvl w:ilvl="8" w:tplc="0415001B" w:tentative="1">
+      <w:start w:val="1"/>
+      <w:numFmt w:val="lowerRoman"/>
+      <w:lvlText w:val="%9."/>
+      <w:lvlJc w:val="right"/>
+      <w:pPr>
+        <w:ind w:left="6480" w:hanging="180"/>
+      </w:pPr>
+    </w:lvl>
+  </w:abstractNum>
+  <w:abstractNum w:abstractNumId="3" w15:restartNumberingAfterBreak="0">
+    <w:nsid w:val="73AD7388"/>
+    <w:multiLevelType w:val="hybridMultilevel"/>
+    <w:tmpl w:val="9BE8C406"/>
+    <w:lvl w:ilvl="0" w:tplc="0415000F">
+      <w:start w:val="1"/>
+      <w:numFmt w:val="decimal"/>
+      <w:lvlText w:val="%1."/>
+      <w:lvlJc w:val="left"/>
+      <w:pPr>
+        <w:ind w:left="720" w:hanging="360"/>
+      </w:pPr>
+    </w:lvl>
+    <w:lvl w:ilvl="1" w:tplc="04150019" w:tentative="1">
+      <w:start w:val="1"/>
+      <w:numFmt w:val="lowerLetter"/>
+      <w:lvlText w:val="%2."/>
+      <w:lvlJc w:val="left"/>
+      <w:pPr>
+        <w:ind w:left="1440" w:hanging="360"/>
+      </w:pPr>
+    </w:lvl>
+    <w:lvl w:ilvl="2" w:tplc="0415001B" w:tentative="1">
+      <w:start w:val="1"/>
+      <w:numFmt w:val="lowerRoman"/>
+      <w:lvlText w:val="%3."/>
+      <w:lvlJc w:val="right"/>
+      <w:pPr>
+        <w:ind w:left="2160" w:hanging="180"/>
+      </w:pPr>
+    </w:lvl>
+    <w:lvl w:ilvl="3" w:tplc="0415000F" w:tentative="1">
+      <w:start w:val="1"/>
+      <w:numFmt w:val="decimal"/>
+      <w:lvlText w:val="%4."/>
+      <w:lvlJc w:val="left"/>
+      <w:pPr>
+        <w:ind w:left="2880" w:hanging="360"/>
+      </w:pPr>
+    </w:lvl>
+    <w:lvl w:ilvl="4" w:tplc="04150019" w:tentative="1">
+      <w:start w:val="1"/>
+      <w:numFmt w:val="lowerLetter"/>
+      <w:lvlText w:val="%5."/>
+      <w:lvlJc w:val="left"/>
+      <w:pPr>
+        <w:ind w:left="3600" w:hanging="360"/>
+      </w:pPr>
+    </w:lvl>
+    <w:lvl w:ilvl="5" w:tplc="0415001B" w:tentative="1">
+      <w:start w:val="1"/>
+      <w:numFmt w:val="lowerRoman"/>
+      <w:lvlText w:val="%6."/>
+      <w:lvlJc w:val="right"/>
+      <w:pPr>
+        <w:ind w:left="4320" w:hanging="180"/>
+      </w:pPr>
+    </w:lvl>
+    <w:lvl w:ilvl="6" w:tplc="0415000F" w:tentative="1">
+      <w:start w:val="1"/>
+      <w:numFmt w:val="decimal"/>
+      <w:lvlText w:val="%7."/>
+      <w:lvlJc w:val="left"/>
+      <w:pPr>
+        <w:ind w:left="5040" w:hanging="360"/>
+      </w:pPr>
+    </w:lvl>
+    <w:lvl w:ilvl="7" w:tplc="04150019" w:tentative="1">
+      <w:start w:val="1"/>
+      <w:numFmt w:val="lowerLetter"/>
+      <w:lvlText w:val="%8."/>
+      <w:lvlJc w:val="left"/>
+      <w:pPr>
+        <w:ind w:left="5760" w:hanging="360"/>
+      </w:pPr>
+    </w:lvl>
+    <w:lvl w:ilvl="8" w:tplc="0415001B" w:tentative="1">
+      <w:start w:val="1"/>
+      <w:numFmt w:val="lowerRoman"/>
+      <w:lvlText w:val="%9."/>
+      <w:lvlJc w:val="right"/>
+      <w:pPr>
+        <w:ind w:left="6480" w:hanging="180"/>
+      </w:pPr>
+    </w:lvl>
+  </w:abstractNum>
+  <w:abstractNum w:abstractNumId="4" w15:restartNumberingAfterBreak="0">
+    <w:nsid w:val="7AEC7264"/>
+    <w:multiLevelType w:val="hybridMultilevel"/>
+    <w:tmpl w:val="F7E25A36"/>
+    <w:lvl w:ilvl="0" w:tplc="0415000F">
+      <w:start w:val="1"/>
+      <w:numFmt w:val="decimal"/>
+      <w:lvlText w:val="%1."/>
+      <w:lvlJc w:val="left"/>
+      <w:pPr>
+        <w:ind w:left="720" w:hanging="360"/>
+      </w:pPr>
+    </w:lvl>
+    <w:lvl w:ilvl="1" w:tplc="04150019" w:tentative="1">
+      <w:start w:val="1"/>
+      <w:numFmt w:val="lowerLetter"/>
+      <w:lvlText w:val="%2."/>
+      <w:lvlJc w:val="left"/>
+      <w:pPr>
+        <w:ind w:left="1440" w:hanging="360"/>
+      </w:pPr>
+    </w:lvl>
+    <w:lvl w:ilvl="2" w:tplc="0415001B" w:tentative="1">
+      <w:start w:val="1"/>
+      <w:numFmt w:val="lowerRoman"/>
+      <w:lvlText w:val="%3."/>
+      <w:lvlJc w:val="right"/>
+      <w:pPr>
+        <w:ind w:left="2160" w:hanging="180"/>
+      </w:pPr>
+    </w:lvl>
+    <w:lvl w:ilvl="3" w:tplc="0415000F" w:tentative="1">
+      <w:start w:val="1"/>
+      <w:numFmt w:val="decimal"/>
+      <w:lvlText w:val="%4."/>
+      <w:lvlJc w:val="left"/>
+      <w:pPr>
+        <w:ind w:left="2880" w:hanging="360"/>
+      </w:pPr>
+    </w:lvl>
+    <w:lvl w:ilvl="4" w:tplc="04150019" w:tentative="1">
+      <w:start w:val="1"/>
+      <w:numFmt w:val="lowerLetter"/>
+      <w:lvlText w:val="%5."/>
+      <w:lvlJc w:val="left"/>
+      <w:pPr>
+        <w:ind w:left="3600" w:hanging="360"/>
+      </w:pPr>
+    </w:lvl>
+    <w:lvl w:ilvl="5" w:tplc="0415001B" w:tentative="1">
+      <w:start w:val="1"/>
+      <w:numFmt w:val="lowerRoman"/>
+      <w:lvlText w:val="%6."/>
+      <w:lvlJc w:val="right"/>
+      <w:pPr>
+        <w:ind w:left="4320" w:hanging="180"/>
+      </w:pPr>
+    </w:lvl>
+    <w:lvl w:ilvl="6" w:tplc="0415000F" w:tentative="1">
+      <w:start w:val="1"/>
+      <w:numFmt w:val="decimal"/>
+      <w:lvlText w:val="%7."/>
+      <w:lvlJc w:val="left"/>
+      <w:pPr>
+        <w:ind w:left="5040" w:hanging="360"/>
+      </w:pPr>
+    </w:lvl>
+    <w:lvl w:ilvl="7" w:tplc="04150019" w:tentative="1">
+      <w:start w:val="1"/>
+      <w:numFmt w:val="lowerLetter"/>
+      <w:lvlText w:val="%8."/>
+      <w:lvlJc w:val="left"/>
+      <w:pPr>
+        <w:ind w:left="5760" w:hanging="360"/>
+      </w:pPr>
+    </w:lvl>
+    <w:lvl w:ilvl="8" w:tplc="0415001B" w:tentative="1">
+      <w:start w:val="1"/>
+      <w:numFmt w:val="lowerRoman"/>
+      <w:lvlText w:val="%9."/>
+      <w:lvlJc w:val="right"/>
+      <w:pPr>
+        <w:ind w:left="6480" w:hanging="180"/>
+      </w:pPr>
+    </w:lvl>
+  </w:abstractNum>
   <w:num w:numId="1">
-    <w:abstractNumId w:val="1"/>
+    <w:abstractNumId w:val="4"/>
   </w:num>
   <w:num w:numId="2">
+    <w:abstractNumId w:val="3"/>
+  </w:num>
+  <w:num w:numId="3">
+    <w:abstractNumId w:val="2"/>
+  </w:num>
+  <w:num w:numId="4">
     <w:abstractNumId w:val="0"/>
+  </w:num>
+  <w:num w:numId="5">
+    <w:abstractNumId w:val="1"/>
   </w:num>
 </w:numbering>
 </file>
@@ -937,7 +2092,6 @@
   <w:style w:type="character" w:default="1" w:styleId="Domylnaczcionkaakapitu">
     <w:name w:val="Default Paragraph Font"/>
     <w:uiPriority w:val="1"/>
-    <w:semiHidden/>
     <w:unhideWhenUsed/>
   </w:style>
   <w:style w:type="table" w:default="1" w:styleId="Standardowy">

</xml_diff>